<commit_message>
MK passy do db
</commit_message>
<xml_diff>
--- a/db/Schemat DB.docx
+++ b/db/Schemat DB.docx
@@ -1076,6 +1076,155 @@
           <w:rFonts w:ascii="Times New Roman" w:hAnsi="Times New Roman" w:cs="Times New Roman"/>
         </w:rPr>
       </w:pPr>
+      <w:hyperlink r:id="rId4" w:history="1">
+        <w:r>
+          <w:rPr>
+            <w:rStyle w:val="Hipercze"/>
+            <w:rFonts w:ascii="Times New Roman" w:hAnsi="Times New Roman" w:cs="Times New Roman"/>
+          </w:rPr>
+          <w:t>http://members.000webhost.com/login.php</w:t>
+        </w:r>
+      </w:hyperlink>
+    </w:p>
+    <w:p>
+      <w:pPr>
+        <w:rPr>
+          <w:rFonts w:ascii="Times New Roman" w:hAnsi="Times New Roman" w:cs="Times New Roman"/>
+        </w:rPr>
+      </w:pPr>
+      <w:r>
+        <w:rPr>
+          <w:rFonts w:ascii="Times New Roman" w:hAnsi="Times New Roman" w:cs="Times New Roman"/>
+        </w:rPr>
+        <w:t>djkonik33@o2.pl</w:t>
+      </w:r>
+    </w:p>
+    <w:p>
+      <w:pPr>
+        <w:rPr>
+          <w:rFonts w:ascii="Times New Roman" w:hAnsi="Times New Roman" w:cs="Times New Roman"/>
+        </w:rPr>
+      </w:pPr>
+      <w:r>
+        <w:rPr>
+          <w:rFonts w:ascii="Times New Roman" w:hAnsi="Times New Roman" w:cs="Times New Roman"/>
+        </w:rPr>
+        <w:t>qwerty123</w:t>
+      </w:r>
+    </w:p>
+    <w:p>
+      <w:pPr>
+        <w:rPr>
+          <w:rFonts w:ascii="Times New Roman" w:hAnsi="Times New Roman" w:cs="Times New Roman"/>
+        </w:rPr>
+      </w:pPr>
+    </w:p>
+    <w:p>
+      <w:pPr>
+        <w:rPr>
+          <w:rFonts w:ascii="Times New Roman" w:hAnsi="Times New Roman" w:cs="Times New Roman"/>
+          <w:lang w:val="en-US"/>
+        </w:rPr>
+      </w:pPr>
+      <w:r>
+        <w:rPr>
+          <w:rFonts w:ascii="Times New Roman" w:hAnsi="Times New Roman" w:cs="Times New Roman"/>
+          <w:lang w:val="en-US"/>
+        </w:rPr>
+        <w:t xml:space="preserve">Go to </w:t>
+      </w:r>
+      <w:proofErr w:type="spellStart"/>
+      <w:r>
+        <w:rPr>
+          <w:rFonts w:ascii="Times New Roman" w:hAnsi="Times New Roman" w:cs="Times New Roman"/>
+          <w:lang w:val="en-US"/>
+        </w:rPr>
+        <w:t>CPanel</w:t>
+      </w:r>
+      <w:proofErr w:type="spellEnd"/>
+      <w:r>
+        <w:rPr>
+          <w:rFonts w:ascii="Times New Roman" w:hAnsi="Times New Roman" w:cs="Times New Roman"/>
+          <w:lang w:val="en-US"/>
+        </w:rPr>
+        <w:t xml:space="preserve"> &gt; </w:t>
+      </w:r>
+      <w:proofErr w:type="spellStart"/>
+      <w:r>
+        <w:rPr>
+          <w:rFonts w:ascii="Times New Roman" w:hAnsi="Times New Roman" w:cs="Times New Roman"/>
+          <w:lang w:val="en-US"/>
+        </w:rPr>
+        <w:t>phpMyAdmin</w:t>
+      </w:r>
+      <w:proofErr w:type="spellEnd"/>
+      <w:r>
+        <w:rPr>
+          <w:rFonts w:ascii="Times New Roman" w:hAnsi="Times New Roman" w:cs="Times New Roman"/>
+          <w:lang w:val="en-US"/>
+        </w:rPr>
+        <w:t xml:space="preserve"> &gt; Enter </w:t>
+      </w:r>
+      <w:proofErr w:type="spellStart"/>
+      <w:r>
+        <w:rPr>
+          <w:rFonts w:ascii="Times New Roman" w:hAnsi="Times New Roman" w:cs="Times New Roman"/>
+          <w:lang w:val="en-US"/>
+        </w:rPr>
+        <w:t>phpMyAdmin</w:t>
+      </w:r>
+      <w:proofErr w:type="spellEnd"/>
+    </w:p>
+    <w:p>
+      <w:pPr>
+        <w:rPr>
+          <w:rFonts w:ascii="Times New Roman" w:hAnsi="Times New Roman" w:cs="Times New Roman"/>
+          <w:lang w:val="en-US"/>
+        </w:rPr>
+      </w:pPr>
+      <w:r>
+        <w:rPr>
+          <w:rFonts w:ascii="Times New Roman" w:hAnsi="Times New Roman" w:cs="Times New Roman"/>
+          <w:lang w:val="en-US"/>
+        </w:rPr>
+        <w:t>a9649108_joinin</w:t>
+      </w:r>
+    </w:p>
+    <w:p>
+      <w:pPr>
+        <w:rPr>
+          <w:rFonts w:ascii="Times New Roman" w:hAnsi="Times New Roman" w:cs="Times New Roman"/>
+          <w:lang w:val="en-US"/>
+        </w:rPr>
+      </w:pPr>
+      <w:r>
+        <w:rPr>
+          <w:rFonts w:ascii="Times New Roman" w:hAnsi="Times New Roman" w:cs="Times New Roman"/>
+          <w:lang w:val="en-US"/>
+        </w:rPr>
+        <w:t>qwerty123</w:t>
+      </w:r>
+    </w:p>
+    <w:p>
+      <w:pPr>
+        <w:rPr>
+          <w:rFonts w:ascii="Times New Roman" w:hAnsi="Times New Roman" w:cs="Times New Roman"/>
+          <w:lang w:val="en-US"/>
+        </w:rPr>
+      </w:pPr>
+    </w:p>
+    <w:p>
+      <w:pPr>
+        <w:rPr>
+          <w:rFonts w:ascii="Times New Roman" w:hAnsi="Times New Roman" w:cs="Times New Roman"/>
+        </w:rPr>
+      </w:pPr>
+      <w:r>
+        <w:rPr>
+          <w:rFonts w:ascii="Times New Roman" w:hAnsi="Times New Roman" w:cs="Times New Roman"/>
+        </w:rPr>
+        <w:t>Sorry, że na swoją pocztę, ale nie pamiętałem projektowej.</w:t>
+      </w:r>
     </w:p>
     <w:p/>
     <w:sectPr>
@@ -1276,6 +1425,17 @@
     <w:uiPriority w:val="99"/>
     <w:semiHidden/>
     <w:unhideWhenUsed/>
+  </w:style>
+  <w:style w:type="character" w:styleId="Hipercze">
+    <w:name w:val="Hyperlink"/>
+    <w:basedOn w:val="Domylnaczcionkaakapitu"/>
+    <w:uiPriority w:val="99"/>
+    <w:unhideWhenUsed/>
+    <w:rsid w:val="009B5819"/>
+    <w:rPr>
+      <w:color w:val="0000FF" w:themeColor="hyperlink"/>
+      <w:u w:val="single"/>
+    </w:rPr>
   </w:style>
 </w:styles>
 </file>

</xml_diff>

<commit_message>
MK: wdrożenie dump.sql + dodawanie uczestników wydarzenia
</commit_message>
<xml_diff>
--- a/db/Schemat DB.docx
+++ b/db/Schemat DB.docx
@@ -770,6 +770,7 @@
       <w:r>
         <w:rPr>
           <w:rFonts w:ascii="Times New Roman" w:hAnsi="Times New Roman" w:cs="Times New Roman"/>
+          <w:i/>
           <w:u w:val="single"/>
         </w:rPr>
         <w:t>#</w:t>
@@ -781,7 +782,25 @@
           <w:i/>
           <w:u w:val="single"/>
         </w:rPr>
-        <w:t>participate_id</w:t>
+        <w:t>joined_event</w:t>
+      </w:r>
+      <w:proofErr w:type="spellEnd"/>
+      <w:r>
+        <w:rPr>
+          <w:rFonts w:ascii="Times New Roman" w:hAnsi="Times New Roman" w:cs="Times New Roman"/>
+          <w:i/>
+          <w:u w:val="single"/>
+        </w:rPr>
+        <w:t>, #</w:t>
+      </w:r>
+      <w:proofErr w:type="spellStart"/>
+      <w:r>
+        <w:rPr>
+          <w:rFonts w:ascii="Times New Roman" w:hAnsi="Times New Roman" w:cs="Times New Roman"/>
+          <w:i/>
+          <w:u w:val="single"/>
+        </w:rPr>
+        <w:t>participant</w:t>
       </w:r>
       <w:proofErr w:type="spellEnd"/>
       <w:r>
@@ -791,15 +810,13 @@
         </w:rPr>
         <w:t xml:space="preserve">, </w:t>
       </w:r>
-      <w:proofErr w:type="spellStart"/>
-      <w:r>
-        <w:rPr>
-          <w:rFonts w:ascii="Times New Roman" w:hAnsi="Times New Roman" w:cs="Times New Roman"/>
-          <w:i/>
-        </w:rPr>
-        <w:t>possitive</w:t>
-      </w:r>
-      <w:proofErr w:type="spellEnd"/>
+      <w:r>
+        <w:rPr>
+          <w:rFonts w:ascii="Times New Roman" w:hAnsi="Times New Roman" w:cs="Times New Roman"/>
+          <w:i/>
+        </w:rPr>
+        <w:t>point</w:t>
+      </w:r>
       <w:r>
         <w:rPr>
           <w:rFonts w:ascii="Times New Roman" w:hAnsi="Times New Roman" w:cs="Times New Roman"/>
@@ -1090,11 +1107,13 @@
       <w:pPr>
         <w:rPr>
           <w:rFonts w:ascii="Times New Roman" w:hAnsi="Times New Roman" w:cs="Times New Roman"/>
-        </w:rPr>
-      </w:pPr>
-      <w:r>
-        <w:rPr>
-          <w:rFonts w:ascii="Times New Roman" w:hAnsi="Times New Roman" w:cs="Times New Roman"/>
+          <w:lang w:val="en-US"/>
+        </w:rPr>
+      </w:pPr>
+      <w:r>
+        <w:rPr>
+          <w:rFonts w:ascii="Times New Roman" w:hAnsi="Times New Roman" w:cs="Times New Roman"/>
+          <w:lang w:val="en-US"/>
         </w:rPr>
         <w:t>djkonik33@o2.pl</w:t>
       </w:r>
@@ -1103,11 +1122,13 @@
       <w:pPr>
         <w:rPr>
           <w:rFonts w:ascii="Times New Roman" w:hAnsi="Times New Roman" w:cs="Times New Roman"/>
-        </w:rPr>
-      </w:pPr>
-      <w:r>
-        <w:rPr>
-          <w:rFonts w:ascii="Times New Roman" w:hAnsi="Times New Roman" w:cs="Times New Roman"/>
+          <w:lang w:val="en-US"/>
+        </w:rPr>
+      </w:pPr>
+      <w:r>
+        <w:rPr>
+          <w:rFonts w:ascii="Times New Roman" w:hAnsi="Times New Roman" w:cs="Times New Roman"/>
+          <w:lang w:val="en-US"/>
         </w:rPr>
         <w:t>qwerty123</w:t>
       </w:r>
@@ -1116,6 +1137,7 @@
       <w:pPr>
         <w:rPr>
           <w:rFonts w:ascii="Times New Roman" w:hAnsi="Times New Roman" w:cs="Times New Roman"/>
+          <w:lang w:val="en-US"/>
         </w:rPr>
       </w:pPr>
     </w:p>
@@ -1179,13 +1201,11 @@
       <w:pPr>
         <w:rPr>
           <w:rFonts w:ascii="Times New Roman" w:hAnsi="Times New Roman" w:cs="Times New Roman"/>
-          <w:lang w:val="en-US"/>
-        </w:rPr>
-      </w:pPr>
-      <w:r>
-        <w:rPr>
-          <w:rFonts w:ascii="Times New Roman" w:hAnsi="Times New Roman" w:cs="Times New Roman"/>
-          <w:lang w:val="en-US"/>
+        </w:rPr>
+      </w:pPr>
+      <w:r>
+        <w:rPr>
+          <w:rFonts w:ascii="Times New Roman" w:hAnsi="Times New Roman" w:cs="Times New Roman"/>
         </w:rPr>
         <w:t>a9649108_joinin</w:t>
       </w:r>
@@ -1194,13 +1214,11 @@
       <w:pPr>
         <w:rPr>
           <w:rFonts w:ascii="Times New Roman" w:hAnsi="Times New Roman" w:cs="Times New Roman"/>
-          <w:lang w:val="en-US"/>
-        </w:rPr>
-      </w:pPr>
-      <w:r>
-        <w:rPr>
-          <w:rFonts w:ascii="Times New Roman" w:hAnsi="Times New Roman" w:cs="Times New Roman"/>
-          <w:lang w:val="en-US"/>
+        </w:rPr>
+      </w:pPr>
+      <w:r>
+        <w:rPr>
+          <w:rFonts w:ascii="Times New Roman" w:hAnsi="Times New Roman" w:cs="Times New Roman"/>
         </w:rPr>
         <w:t>qwerty123</w:t>
       </w:r>
@@ -1209,7 +1227,6 @@
       <w:pPr>
         <w:rPr>
           <w:rFonts w:ascii="Times New Roman" w:hAnsi="Times New Roman" w:cs="Times New Roman"/>
-          <w:lang w:val="en-US"/>
         </w:rPr>
       </w:pPr>
     </w:p>

</xml_diff>